<commit_message>
this is a unfinshed document.
</commit_message>
<xml_diff>
--- a/Documentation/Programma van eisen.docx
+++ b/Documentation/Programma van eisen.docx
@@ -1,18 +1,19 @@
 
 <file path=word/document.xml><?xml version="1.0" encoding="utf-8"?>
-<w:document xmlns:wpc="http://schemas.microsoft.com/office/word/2010/wordprocessingCanvas" xmlns:mc="http://schemas.openxmlformats.org/markup-compatibility/2006" xmlns:o="urn:schemas-microsoft-com:office:office" xmlns:r="http://schemas.openxmlformats.org/officeDocument/2006/relationships" xmlns:m="http://schemas.openxmlformats.org/officeDocument/2006/math" xmlns:v="urn:schemas-microsoft-com:vml" xmlns:wp14="http://schemas.microsoft.com/office/word/2010/wordprocessingDrawing" xmlns:wp="http://schemas.openxmlformats.org/drawingml/2006/wordprocessingDrawing" xmlns:w10="urn:schemas-microsoft-com:office:word" xmlns:w="http://schemas.openxmlformats.org/wordprocessingml/2006/main" xmlns:w14="http://schemas.microsoft.com/office/word/2010/wordml" xmlns:w15="http://schemas.microsoft.com/office/word/2012/wordml" xmlns:wpg="http://schemas.microsoft.com/office/word/2010/wordprocessingGroup" xmlns:wpi="http://schemas.microsoft.com/office/word/2010/wordprocessingInk" xmlns:wne="http://schemas.microsoft.com/office/word/2006/wordml" xmlns:wps="http://schemas.microsoft.com/office/word/2010/wordprocessingShape" mc:Ignorable="w14 w15 wp14">
+<w:document xmlns:wpc="http://schemas.microsoft.com/office/word/2010/wordprocessingCanvas" xmlns:cx="http://schemas.microsoft.com/office/drawing/2014/chartex" xmlns:cx1="http://schemas.microsoft.com/office/drawing/2015/9/8/chartex" xmlns:cx2="http://schemas.microsoft.com/office/drawing/2015/10/21/chartex" xmlns:cx3="http://schemas.microsoft.com/office/drawing/2016/5/9/chartex" xmlns:cx4="http://schemas.microsoft.com/office/drawing/2016/5/10/chartex" xmlns:cx5="http://schemas.microsoft.com/office/drawing/2016/5/11/chartex" xmlns:cx6="http://schemas.microsoft.com/office/drawing/2016/5/12/chartex" xmlns:cx7="http://schemas.microsoft.com/office/drawing/2016/5/13/chartex" xmlns:cx8="http://schemas.microsoft.com/office/drawing/2016/5/14/chartex" xmlns:mc="http://schemas.openxmlformats.org/markup-compatibility/2006" xmlns:o="urn:schemas-microsoft-com:office:office" xmlns:r="http://schemas.openxmlformats.org/officeDocument/2006/relationships" xmlns:m="http://schemas.openxmlformats.org/officeDocument/2006/math" xmlns:v="urn:schemas-microsoft-com:vml" xmlns:wp14="http://schemas.microsoft.com/office/word/2010/wordprocessingDrawing" xmlns:wp="http://schemas.openxmlformats.org/drawingml/2006/wordprocessingDrawing" xmlns:w10="urn:schemas-microsoft-com:office:word" xmlns:w="http://schemas.openxmlformats.org/wordprocessingml/2006/main" xmlns:w14="http://schemas.microsoft.com/office/word/2010/wordml" xmlns:w15="http://schemas.microsoft.com/office/word/2012/wordml" xmlns:w16se="http://schemas.microsoft.com/office/word/2015/wordml/symex" xmlns:wpg="http://schemas.microsoft.com/office/word/2010/wordprocessingGroup" xmlns:wpi="http://schemas.microsoft.com/office/word/2010/wordprocessingInk" xmlns:wne="http://schemas.microsoft.com/office/word/2006/wordml" xmlns:wps="http://schemas.microsoft.com/office/word/2010/wordprocessingShape" mc:Ignorable="w14 w15 w16se wp14">
   <w:body>
     <w:p>
       <w:pPr>
-        <w:pStyle w:val="Heading1"/>
-      </w:pPr>
+        <w:pStyle w:val="Kop1"/>
+      </w:pPr>
+      <w:bookmarkStart w:id="0" w:name="_GoBack"/>
       <w:r>
         <w:t>Programma van eisen</w:t>
       </w:r>
     </w:p>
     <w:p>
       <w:pPr>
-        <w:pStyle w:val="Heading2"/>
+        <w:pStyle w:val="Kop2"/>
       </w:pPr>
       <w:r>
         <w:t>Moscow Methode.</w:t>
@@ -29,12 +30,1459 @@
         <w:rPr>
           <w:b/>
         </w:rPr>
+        <w:t>App</w:t>
+      </w:r>
+    </w:p>
+    <w:tbl>
+      <w:tblPr>
+        <w:tblStyle w:val="Tabelraster"/>
+        <w:tblW w:w="0" w:type="auto"/>
+        <w:tblLook w:val="04A0" w:firstRow="1" w:lastRow="0" w:firstColumn="1" w:lastColumn="0" w:noHBand="0" w:noVBand="1"/>
+      </w:tblPr>
+      <w:tblGrid>
+        <w:gridCol w:w="4431"/>
+        <w:gridCol w:w="975"/>
+        <w:gridCol w:w="883"/>
+        <w:gridCol w:w="890"/>
+        <w:gridCol w:w="957"/>
+        <w:gridCol w:w="926"/>
+      </w:tblGrid>
+      <w:tr>
+        <w:tc>
+          <w:tcPr>
+            <w:tcW w:w="4431" w:type="dxa"/>
+          </w:tcPr>
+          <w:p>
+            <w:pPr>
+              <w:rPr>
+                <w:b/>
+              </w:rPr>
+            </w:pPr>
+            <w:r>
+              <w:rPr>
+                <w:b/>
+              </w:rPr>
+              <w:t>Eisen</w:t>
+            </w:r>
+          </w:p>
+        </w:tc>
+        <w:tc>
+          <w:tcPr>
+            <w:tcW w:w="975" w:type="dxa"/>
+          </w:tcPr>
+          <w:p>
+            <w:pPr>
+              <w:jc w:val="center"/>
+              <w:rPr>
+                <w:b/>
+              </w:rPr>
+            </w:pPr>
+            <w:r>
+              <w:rPr>
+                <w:b/>
+              </w:rPr>
+              <w:t>M</w:t>
+            </w:r>
+          </w:p>
+        </w:tc>
+        <w:tc>
+          <w:tcPr>
+            <w:tcW w:w="883" w:type="dxa"/>
+          </w:tcPr>
+          <w:p>
+            <w:pPr>
+              <w:jc w:val="center"/>
+              <w:rPr>
+                <w:b/>
+              </w:rPr>
+            </w:pPr>
+            <w:r>
+              <w:rPr>
+                <w:b/>
+              </w:rPr>
+              <w:t>S</w:t>
+            </w:r>
+          </w:p>
+        </w:tc>
+        <w:tc>
+          <w:tcPr>
+            <w:tcW w:w="890" w:type="dxa"/>
+          </w:tcPr>
+          <w:p>
+            <w:pPr>
+              <w:jc w:val="center"/>
+              <w:rPr>
+                <w:b/>
+              </w:rPr>
+            </w:pPr>
+            <w:r>
+              <w:rPr>
+                <w:b/>
+              </w:rPr>
+              <w:t>C</w:t>
+            </w:r>
+          </w:p>
+        </w:tc>
+        <w:tc>
+          <w:tcPr>
+            <w:tcW w:w="957" w:type="dxa"/>
+          </w:tcPr>
+          <w:p>
+            <w:pPr>
+              <w:jc w:val="center"/>
+              <w:rPr>
+                <w:b/>
+              </w:rPr>
+            </w:pPr>
+            <w:r>
+              <w:rPr>
+                <w:b/>
+              </w:rPr>
+              <w:t>W</w:t>
+            </w:r>
+          </w:p>
+        </w:tc>
+        <w:tc>
+          <w:tcPr>
+            <w:tcW w:w="926" w:type="dxa"/>
+          </w:tcPr>
+          <w:p>
+            <w:pPr>
+              <w:jc w:val="center"/>
+              <w:rPr>
+                <w:b/>
+              </w:rPr>
+            </w:pPr>
+            <w:r>
+              <w:rPr>
+                <w:b/>
+              </w:rPr>
+              <w:t>DONE</w:t>
+            </w:r>
+          </w:p>
+        </w:tc>
+      </w:tr>
+      <w:tr>
+        <w:tc>
+          <w:tcPr>
+            <w:tcW w:w="4431" w:type="dxa"/>
+          </w:tcPr>
+          <w:p>
+            <w:pPr>
+              <w:pStyle w:val="Lijstalinea"/>
+              <w:numPr>
+                <w:ilvl w:val="0"/>
+                <w:numId w:val="7"/>
+              </w:numPr>
+            </w:pPr>
+            <w:r>
+              <w:t>API data ophalen.</w:t>
+            </w:r>
+          </w:p>
+        </w:tc>
+        <w:tc>
+          <w:tcPr>
+            <w:tcW w:w="975" w:type="dxa"/>
+          </w:tcPr>
+          <w:p>
+            <w:pPr>
+              <w:jc w:val="center"/>
+            </w:pPr>
+            <w:r>
+              <w:t>X</w:t>
+            </w:r>
+          </w:p>
+        </w:tc>
+        <w:tc>
+          <w:tcPr>
+            <w:tcW w:w="883" w:type="dxa"/>
+          </w:tcPr>
+          <w:p/>
+        </w:tc>
+        <w:tc>
+          <w:tcPr>
+            <w:tcW w:w="890" w:type="dxa"/>
+          </w:tcPr>
+          <w:p/>
+        </w:tc>
+        <w:tc>
+          <w:tcPr>
+            <w:tcW w:w="957" w:type="dxa"/>
+          </w:tcPr>
+          <w:p/>
+        </w:tc>
+        <w:tc>
+          <w:tcPr>
+            <w:tcW w:w="926" w:type="dxa"/>
+          </w:tcPr>
+          <w:p/>
+        </w:tc>
+      </w:tr>
+      <w:tr>
+        <w:tc>
+          <w:tcPr>
+            <w:tcW w:w="4431" w:type="dxa"/>
+          </w:tcPr>
+          <w:p>
+            <w:pPr>
+              <w:pStyle w:val="Lijstalinea"/>
+              <w:numPr>
+                <w:ilvl w:val="0"/>
+                <w:numId w:val="7"/>
+              </w:numPr>
+            </w:pPr>
+            <w:r>
+              <w:t>API data verwerken.</w:t>
+            </w:r>
+          </w:p>
+        </w:tc>
+        <w:tc>
+          <w:tcPr>
+            <w:tcW w:w="975" w:type="dxa"/>
+          </w:tcPr>
+          <w:p>
+            <w:pPr>
+              <w:jc w:val="center"/>
+            </w:pPr>
+            <w:r>
+              <w:t>X</w:t>
+            </w:r>
+          </w:p>
+        </w:tc>
+        <w:tc>
+          <w:tcPr>
+            <w:tcW w:w="883" w:type="dxa"/>
+          </w:tcPr>
+          <w:p/>
+        </w:tc>
+        <w:tc>
+          <w:tcPr>
+            <w:tcW w:w="890" w:type="dxa"/>
+          </w:tcPr>
+          <w:p/>
+        </w:tc>
+        <w:tc>
+          <w:tcPr>
+            <w:tcW w:w="957" w:type="dxa"/>
+          </w:tcPr>
+          <w:p/>
+        </w:tc>
+        <w:tc>
+          <w:tcPr>
+            <w:tcW w:w="926" w:type="dxa"/>
+          </w:tcPr>
+          <w:p/>
+        </w:tc>
+      </w:tr>
+      <w:tr>
+        <w:tc>
+          <w:tcPr>
+            <w:tcW w:w="4431" w:type="dxa"/>
+          </w:tcPr>
+          <w:p>
+            <w:pPr>
+              <w:pStyle w:val="Lijstalinea"/>
+              <w:numPr>
+                <w:ilvl w:val="0"/>
+                <w:numId w:val="7"/>
+              </w:numPr>
+            </w:pPr>
+            <w:r>
+              <w:t>Offline melding betreft internet.</w:t>
+            </w:r>
+          </w:p>
+        </w:tc>
+        <w:tc>
+          <w:tcPr>
+            <w:tcW w:w="975" w:type="dxa"/>
+          </w:tcPr>
+          <w:p>
+            <w:pPr>
+              <w:jc w:val="center"/>
+            </w:pPr>
+          </w:p>
+        </w:tc>
+        <w:tc>
+          <w:tcPr>
+            <w:tcW w:w="883" w:type="dxa"/>
+          </w:tcPr>
+          <w:p>
+            <w:pPr>
+              <w:jc w:val="center"/>
+            </w:pPr>
+            <w:r>
+              <w:t>X</w:t>
+            </w:r>
+          </w:p>
+        </w:tc>
+        <w:tc>
+          <w:tcPr>
+            <w:tcW w:w="890" w:type="dxa"/>
+          </w:tcPr>
+          <w:p/>
+        </w:tc>
+        <w:tc>
+          <w:tcPr>
+            <w:tcW w:w="957" w:type="dxa"/>
+          </w:tcPr>
+          <w:p/>
+        </w:tc>
+        <w:tc>
+          <w:tcPr>
+            <w:tcW w:w="926" w:type="dxa"/>
+          </w:tcPr>
+          <w:p/>
+        </w:tc>
+      </w:tr>
+      <w:tr>
+        <w:tc>
+          <w:tcPr>
+            <w:tcW w:w="4431" w:type="dxa"/>
+          </w:tcPr>
+          <w:p>
+            <w:pPr>
+              <w:pStyle w:val="Lijstalinea"/>
+              <w:numPr>
+                <w:ilvl w:val="0"/>
+                <w:numId w:val="7"/>
+              </w:numPr>
+            </w:pPr>
+            <w:r>
+              <w:t>Zoek functie voor films en series.</w:t>
+            </w:r>
+          </w:p>
+        </w:tc>
+        <w:tc>
+          <w:tcPr>
+            <w:tcW w:w="975" w:type="dxa"/>
+          </w:tcPr>
+          <w:p>
+            <w:pPr>
+              <w:jc w:val="center"/>
+            </w:pPr>
+          </w:p>
+        </w:tc>
+        <w:tc>
+          <w:tcPr>
+            <w:tcW w:w="883" w:type="dxa"/>
+          </w:tcPr>
+          <w:p>
+            <w:pPr>
+              <w:jc w:val="center"/>
+            </w:pPr>
+            <w:r>
+              <w:t>X</w:t>
+            </w:r>
+          </w:p>
+        </w:tc>
+        <w:tc>
+          <w:tcPr>
+            <w:tcW w:w="890" w:type="dxa"/>
+          </w:tcPr>
+          <w:p/>
+        </w:tc>
+        <w:tc>
+          <w:tcPr>
+            <w:tcW w:w="957" w:type="dxa"/>
+          </w:tcPr>
+          <w:p/>
+        </w:tc>
+        <w:tc>
+          <w:tcPr>
+            <w:tcW w:w="926" w:type="dxa"/>
+          </w:tcPr>
+          <w:p/>
+        </w:tc>
+      </w:tr>
+      <w:tr>
+        <w:tc>
+          <w:tcPr>
+            <w:tcW w:w="4431" w:type="dxa"/>
+          </w:tcPr>
+          <w:p>
+            <w:pPr>
+              <w:pStyle w:val="Lijstalinea"/>
+              <w:numPr>
+                <w:ilvl w:val="0"/>
+                <w:numId w:val="7"/>
+              </w:numPr>
+            </w:pPr>
+            <w:r>
+              <w:t>Toggle tussen film/serie/beide</w:t>
+            </w:r>
+          </w:p>
+        </w:tc>
+        <w:tc>
+          <w:tcPr>
+            <w:tcW w:w="975" w:type="dxa"/>
+          </w:tcPr>
+          <w:p>
+            <w:pPr>
+              <w:jc w:val="center"/>
+            </w:pPr>
+          </w:p>
+        </w:tc>
+        <w:tc>
+          <w:tcPr>
+            <w:tcW w:w="883" w:type="dxa"/>
+          </w:tcPr>
+          <w:p>
+            <w:pPr>
+              <w:jc w:val="center"/>
+            </w:pPr>
+            <w:r>
+              <w:t>X</w:t>
+            </w:r>
+          </w:p>
+        </w:tc>
+        <w:tc>
+          <w:tcPr>
+            <w:tcW w:w="890" w:type="dxa"/>
+          </w:tcPr>
+          <w:p/>
+        </w:tc>
+        <w:tc>
+          <w:tcPr>
+            <w:tcW w:w="957" w:type="dxa"/>
+          </w:tcPr>
+          <w:p/>
+        </w:tc>
+        <w:tc>
+          <w:tcPr>
+            <w:tcW w:w="926" w:type="dxa"/>
+          </w:tcPr>
+          <w:p/>
+        </w:tc>
+      </w:tr>
+      <w:tr>
+        <w:tc>
+          <w:tcPr>
+            <w:tcW w:w="4431" w:type="dxa"/>
+          </w:tcPr>
+          <w:p>
+            <w:pPr>
+              <w:pStyle w:val="Lijstalinea"/>
+              <w:numPr>
+                <w:ilvl w:val="0"/>
+                <w:numId w:val="7"/>
+              </w:numPr>
+            </w:pPr>
+            <w:r>
+              <w:t>Toggle lang of kort plot</w:t>
+            </w:r>
+          </w:p>
+        </w:tc>
+        <w:tc>
+          <w:tcPr>
+            <w:tcW w:w="975" w:type="dxa"/>
+          </w:tcPr>
+          <w:p>
+            <w:pPr>
+              <w:jc w:val="center"/>
+            </w:pPr>
+          </w:p>
+        </w:tc>
+        <w:tc>
+          <w:tcPr>
+            <w:tcW w:w="883" w:type="dxa"/>
+          </w:tcPr>
+          <w:p>
+            <w:pPr>
+              <w:jc w:val="center"/>
+            </w:pPr>
+            <w:r>
+              <w:t>X</w:t>
+            </w:r>
+          </w:p>
+        </w:tc>
+        <w:tc>
+          <w:tcPr>
+            <w:tcW w:w="890" w:type="dxa"/>
+          </w:tcPr>
+          <w:p/>
+        </w:tc>
+        <w:tc>
+          <w:tcPr>
+            <w:tcW w:w="957" w:type="dxa"/>
+          </w:tcPr>
+          <w:p/>
+        </w:tc>
+        <w:tc>
+          <w:tcPr>
+            <w:tcW w:w="926" w:type="dxa"/>
+          </w:tcPr>
+          <w:p/>
+        </w:tc>
+      </w:tr>
+      <w:tr>
+        <w:tc>
+          <w:tcPr>
+            <w:tcW w:w="4431" w:type="dxa"/>
+          </w:tcPr>
+          <w:p>
+            <w:pPr>
+              <w:pStyle w:val="Lijstalinea"/>
+              <w:numPr>
+                <w:ilvl w:val="0"/>
+                <w:numId w:val="7"/>
+              </w:numPr>
+            </w:pPr>
+            <w:r>
+              <w:t>Tiles met: Titel, afbeelding, score. (onclick meer info)</w:t>
+            </w:r>
+          </w:p>
+        </w:tc>
+        <w:tc>
+          <w:tcPr>
+            <w:tcW w:w="975" w:type="dxa"/>
+          </w:tcPr>
+          <w:p>
+            <w:pPr>
+              <w:jc w:val="center"/>
+            </w:pPr>
+          </w:p>
+        </w:tc>
+        <w:tc>
+          <w:tcPr>
+            <w:tcW w:w="883" w:type="dxa"/>
+          </w:tcPr>
+          <w:p>
+            <w:pPr>
+              <w:jc w:val="center"/>
+            </w:pPr>
+            <w:r>
+              <w:t>X</w:t>
+            </w:r>
+          </w:p>
+        </w:tc>
+        <w:tc>
+          <w:tcPr>
+            <w:tcW w:w="890" w:type="dxa"/>
+          </w:tcPr>
+          <w:p/>
+        </w:tc>
+        <w:tc>
+          <w:tcPr>
+            <w:tcW w:w="957" w:type="dxa"/>
+          </w:tcPr>
+          <w:p/>
+        </w:tc>
+        <w:tc>
+          <w:tcPr>
+            <w:tcW w:w="926" w:type="dxa"/>
+          </w:tcPr>
+          <w:p/>
+        </w:tc>
+      </w:tr>
+      <w:tr>
+        <w:tc>
+          <w:tcPr>
+            <w:tcW w:w="4431" w:type="dxa"/>
+          </w:tcPr>
+          <w:p>
+            <w:pPr>
+              <w:pStyle w:val="Lijstalinea"/>
+              <w:numPr>
+                <w:ilvl w:val="0"/>
+                <w:numId w:val="7"/>
+              </w:numPr>
+            </w:pPr>
+            <w:r>
+              <w:t>Tile meer info: Titel, afbeelding, omschrijving, score, cast totale opbrengst, details, genre, release datum, score en website link</w:t>
+            </w:r>
+          </w:p>
+        </w:tc>
+        <w:tc>
+          <w:tcPr>
+            <w:tcW w:w="975" w:type="dxa"/>
+          </w:tcPr>
+          <w:p>
+            <w:pPr>
+              <w:jc w:val="center"/>
+            </w:pPr>
+          </w:p>
+        </w:tc>
+        <w:tc>
+          <w:tcPr>
+            <w:tcW w:w="883" w:type="dxa"/>
+          </w:tcPr>
+          <w:p>
+            <w:pPr>
+              <w:jc w:val="center"/>
+            </w:pPr>
+            <w:r>
+              <w:t>X</w:t>
+            </w:r>
+          </w:p>
+        </w:tc>
+        <w:tc>
+          <w:tcPr>
+            <w:tcW w:w="890" w:type="dxa"/>
+          </w:tcPr>
+          <w:p/>
+        </w:tc>
+        <w:tc>
+          <w:tcPr>
+            <w:tcW w:w="957" w:type="dxa"/>
+          </w:tcPr>
+          <w:p/>
+        </w:tc>
+        <w:tc>
+          <w:tcPr>
+            <w:tcW w:w="926" w:type="dxa"/>
+          </w:tcPr>
+          <w:p/>
+        </w:tc>
+      </w:tr>
+      <w:tr>
+        <w:tc>
+          <w:tcPr>
+            <w:tcW w:w="4431" w:type="dxa"/>
+          </w:tcPr>
+          <w:p>
+            <w:pPr>
+              <w:pStyle w:val="Lijstalinea"/>
+              <w:numPr>
+                <w:ilvl w:val="0"/>
+                <w:numId w:val="7"/>
+              </w:numPr>
+            </w:pPr>
+            <w:r>
+              <w:t>Toggle functie voor omschrijving</w:t>
+            </w:r>
+          </w:p>
+        </w:tc>
+        <w:tc>
+          <w:tcPr>
+            <w:tcW w:w="975" w:type="dxa"/>
+          </w:tcPr>
+          <w:p>
+            <w:pPr>
+              <w:jc w:val="center"/>
+            </w:pPr>
+          </w:p>
+        </w:tc>
+        <w:tc>
+          <w:tcPr>
+            <w:tcW w:w="883" w:type="dxa"/>
+          </w:tcPr>
+          <w:p>
+            <w:pPr>
+              <w:jc w:val="center"/>
+            </w:pPr>
+          </w:p>
+        </w:tc>
+        <w:tc>
+          <w:tcPr>
+            <w:tcW w:w="890" w:type="dxa"/>
+          </w:tcPr>
+          <w:p>
+            <w:pPr>
+              <w:jc w:val="center"/>
+            </w:pPr>
+            <w:r>
+              <w:t>X</w:t>
+            </w:r>
+          </w:p>
+        </w:tc>
+        <w:tc>
+          <w:tcPr>
+            <w:tcW w:w="957" w:type="dxa"/>
+          </w:tcPr>
+          <w:p/>
+        </w:tc>
+        <w:tc>
+          <w:tcPr>
+            <w:tcW w:w="926" w:type="dxa"/>
+          </w:tcPr>
+          <w:p/>
+        </w:tc>
+      </w:tr>
+      <w:tr>
+        <w:tc>
+          <w:tcPr>
+            <w:tcW w:w="4431" w:type="dxa"/>
+          </w:tcPr>
+          <w:p>
+            <w:pPr>
+              <w:pStyle w:val="Lijstalinea"/>
+              <w:numPr>
+                <w:ilvl w:val="0"/>
+                <w:numId w:val="7"/>
+              </w:numPr>
+            </w:pPr>
+            <w:r>
+              <w:t>Genre zoeken</w:t>
+            </w:r>
+          </w:p>
+        </w:tc>
+        <w:tc>
+          <w:tcPr>
+            <w:tcW w:w="975" w:type="dxa"/>
+          </w:tcPr>
+          <w:p>
+            <w:pPr>
+              <w:jc w:val="center"/>
+            </w:pPr>
+          </w:p>
+        </w:tc>
+        <w:tc>
+          <w:tcPr>
+            <w:tcW w:w="883" w:type="dxa"/>
+          </w:tcPr>
+          <w:p>
+            <w:pPr>
+              <w:jc w:val="center"/>
+            </w:pPr>
+          </w:p>
+        </w:tc>
+        <w:tc>
+          <w:tcPr>
+            <w:tcW w:w="890" w:type="dxa"/>
+          </w:tcPr>
+          <w:p>
+            <w:pPr>
+              <w:jc w:val="center"/>
+            </w:pPr>
+            <w:r>
+              <w:t>X</w:t>
+            </w:r>
+          </w:p>
+        </w:tc>
+        <w:tc>
+          <w:tcPr>
+            <w:tcW w:w="957" w:type="dxa"/>
+          </w:tcPr>
+          <w:p/>
+        </w:tc>
+        <w:tc>
+          <w:tcPr>
+            <w:tcW w:w="926" w:type="dxa"/>
+          </w:tcPr>
+          <w:p/>
+        </w:tc>
+      </w:tr>
+      <w:tr>
+        <w:tc>
+          <w:tcPr>
+            <w:tcW w:w="4431" w:type="dxa"/>
+          </w:tcPr>
+          <w:p>
+            <w:pPr>
+              <w:pStyle w:val="Lijstalinea"/>
+              <w:numPr>
+                <w:ilvl w:val="0"/>
+                <w:numId w:val="7"/>
+              </w:numPr>
+            </w:pPr>
+            <w:r>
+              <w:t>Tile instellingen</w:t>
+            </w:r>
+          </w:p>
+        </w:tc>
+        <w:tc>
+          <w:tcPr>
+            <w:tcW w:w="975" w:type="dxa"/>
+          </w:tcPr>
+          <w:p>
+            <w:pPr>
+              <w:jc w:val="center"/>
+            </w:pPr>
+          </w:p>
+        </w:tc>
+        <w:tc>
+          <w:tcPr>
+            <w:tcW w:w="883" w:type="dxa"/>
+          </w:tcPr>
+          <w:p>
+            <w:pPr>
+              <w:jc w:val="center"/>
+            </w:pPr>
+          </w:p>
+        </w:tc>
+        <w:tc>
+          <w:tcPr>
+            <w:tcW w:w="890" w:type="dxa"/>
+          </w:tcPr>
+          <w:p>
+            <w:pPr>
+              <w:jc w:val="center"/>
+            </w:pPr>
+            <w:r>
+              <w:t>X</w:t>
+            </w:r>
+          </w:p>
+        </w:tc>
+        <w:tc>
+          <w:tcPr>
+            <w:tcW w:w="957" w:type="dxa"/>
+          </w:tcPr>
+          <w:p/>
+        </w:tc>
+        <w:tc>
+          <w:tcPr>
+            <w:tcW w:w="926" w:type="dxa"/>
+          </w:tcPr>
+          <w:p/>
+        </w:tc>
+      </w:tr>
+      <w:tr>
+        <w:tc>
+          <w:tcPr>
+            <w:tcW w:w="4431" w:type="dxa"/>
+          </w:tcPr>
+          <w:p>
+            <w:pPr>
+              <w:pStyle w:val="Lijstalinea"/>
+              <w:numPr>
+                <w:ilvl w:val="0"/>
+                <w:numId w:val="7"/>
+              </w:numPr>
+            </w:pPr>
+            <w:r>
+              <w:t>Trailers van films</w:t>
+            </w:r>
+          </w:p>
+        </w:tc>
+        <w:tc>
+          <w:tcPr>
+            <w:tcW w:w="975" w:type="dxa"/>
+          </w:tcPr>
+          <w:p>
+            <w:pPr>
+              <w:jc w:val="center"/>
+            </w:pPr>
+          </w:p>
+        </w:tc>
+        <w:tc>
+          <w:tcPr>
+            <w:tcW w:w="883" w:type="dxa"/>
+          </w:tcPr>
+          <w:p>
+            <w:pPr>
+              <w:jc w:val="center"/>
+            </w:pPr>
+          </w:p>
+        </w:tc>
+        <w:tc>
+          <w:tcPr>
+            <w:tcW w:w="890" w:type="dxa"/>
+          </w:tcPr>
+          <w:p>
+            <w:pPr>
+              <w:jc w:val="center"/>
+            </w:pPr>
+          </w:p>
+        </w:tc>
+        <w:tc>
+          <w:tcPr>
+            <w:tcW w:w="957" w:type="dxa"/>
+          </w:tcPr>
+          <w:p>
+            <w:pPr>
+              <w:jc w:val="center"/>
+            </w:pPr>
+            <w:r>
+              <w:t>X</w:t>
+            </w:r>
+          </w:p>
+        </w:tc>
+        <w:tc>
+          <w:tcPr>
+            <w:tcW w:w="926" w:type="dxa"/>
+          </w:tcPr>
+          <w:p>
+            <w:pPr>
+              <w:jc w:val="center"/>
+            </w:pPr>
+          </w:p>
+        </w:tc>
+      </w:tr>
+      <w:tr>
+        <w:tc>
+          <w:tcPr>
+            <w:tcW w:w="4431" w:type="dxa"/>
+          </w:tcPr>
+          <w:p>
+            <w:pPr>
+              <w:pStyle w:val="Lijstalinea"/>
+              <w:numPr>
+                <w:ilvl w:val="0"/>
+                <w:numId w:val="7"/>
+              </w:numPr>
+            </w:pPr>
+            <w:r>
+              <w:t>Login systeem</w:t>
+            </w:r>
+          </w:p>
+        </w:tc>
+        <w:tc>
+          <w:tcPr>
+            <w:tcW w:w="975" w:type="dxa"/>
+          </w:tcPr>
+          <w:p>
+            <w:pPr>
+              <w:jc w:val="center"/>
+            </w:pPr>
+          </w:p>
+        </w:tc>
+        <w:tc>
+          <w:tcPr>
+            <w:tcW w:w="883" w:type="dxa"/>
+          </w:tcPr>
+          <w:p>
+            <w:pPr>
+              <w:jc w:val="center"/>
+            </w:pPr>
+          </w:p>
+        </w:tc>
+        <w:tc>
+          <w:tcPr>
+            <w:tcW w:w="890" w:type="dxa"/>
+          </w:tcPr>
+          <w:p>
+            <w:pPr>
+              <w:jc w:val="center"/>
+            </w:pPr>
+          </w:p>
+        </w:tc>
+        <w:tc>
+          <w:tcPr>
+            <w:tcW w:w="957" w:type="dxa"/>
+          </w:tcPr>
+          <w:p>
+            <w:pPr>
+              <w:jc w:val="center"/>
+            </w:pPr>
+            <w:r>
+              <w:t>X</w:t>
+            </w:r>
+          </w:p>
+        </w:tc>
+        <w:tc>
+          <w:tcPr>
+            <w:tcW w:w="926" w:type="dxa"/>
+          </w:tcPr>
+          <w:p>
+            <w:pPr>
+              <w:jc w:val="center"/>
+            </w:pPr>
+          </w:p>
+        </w:tc>
+      </w:tr>
+    </w:tbl>
+    <w:p/>
+    <w:p>
+      <w:pPr>
+        <w:rPr>
+          <w:b/>
+        </w:rPr>
+      </w:pPr>
+      <w:r>
+        <w:rPr>
+          <w:b/>
+        </w:rPr>
+        <w:t>Workshop</w:t>
+      </w:r>
+    </w:p>
+    <w:tbl>
+      <w:tblPr>
+        <w:tblStyle w:val="Tabelraster"/>
+        <w:tblW w:w="0" w:type="auto"/>
+        <w:tblLook w:val="04A0" w:firstRow="1" w:lastRow="0" w:firstColumn="1" w:lastColumn="0" w:noHBand="0" w:noVBand="1"/>
+      </w:tblPr>
+      <w:tblGrid>
+        <w:gridCol w:w="4435"/>
+        <w:gridCol w:w="974"/>
+        <w:gridCol w:w="881"/>
+        <w:gridCol w:w="890"/>
+        <w:gridCol w:w="956"/>
+        <w:gridCol w:w="926"/>
+      </w:tblGrid>
+      <w:tr>
+        <w:tc>
+          <w:tcPr>
+            <w:tcW w:w="4435" w:type="dxa"/>
+          </w:tcPr>
+          <w:p>
+            <w:pPr>
+              <w:rPr>
+                <w:b/>
+              </w:rPr>
+            </w:pPr>
+            <w:r>
+              <w:rPr>
+                <w:b/>
+              </w:rPr>
+              <w:t>Eisen</w:t>
+            </w:r>
+          </w:p>
+        </w:tc>
+        <w:tc>
+          <w:tcPr>
+            <w:tcW w:w="974" w:type="dxa"/>
+          </w:tcPr>
+          <w:p>
+            <w:pPr>
+              <w:jc w:val="center"/>
+              <w:rPr>
+                <w:b/>
+              </w:rPr>
+            </w:pPr>
+            <w:r>
+              <w:rPr>
+                <w:b/>
+              </w:rPr>
+              <w:t>M</w:t>
+            </w:r>
+          </w:p>
+        </w:tc>
+        <w:tc>
+          <w:tcPr>
+            <w:tcW w:w="881" w:type="dxa"/>
+          </w:tcPr>
+          <w:p>
+            <w:pPr>
+              <w:jc w:val="center"/>
+              <w:rPr>
+                <w:b/>
+              </w:rPr>
+            </w:pPr>
+            <w:r>
+              <w:rPr>
+                <w:b/>
+              </w:rPr>
+              <w:t>S</w:t>
+            </w:r>
+          </w:p>
+        </w:tc>
+        <w:tc>
+          <w:tcPr>
+            <w:tcW w:w="890" w:type="dxa"/>
+          </w:tcPr>
+          <w:p>
+            <w:pPr>
+              <w:jc w:val="center"/>
+              <w:rPr>
+                <w:b/>
+              </w:rPr>
+            </w:pPr>
+            <w:r>
+              <w:rPr>
+                <w:b/>
+              </w:rPr>
+              <w:t>C</w:t>
+            </w:r>
+          </w:p>
+        </w:tc>
+        <w:tc>
+          <w:tcPr>
+            <w:tcW w:w="956" w:type="dxa"/>
+          </w:tcPr>
+          <w:p>
+            <w:pPr>
+              <w:jc w:val="center"/>
+              <w:rPr>
+                <w:b/>
+              </w:rPr>
+            </w:pPr>
+            <w:r>
+              <w:rPr>
+                <w:b/>
+              </w:rPr>
+              <w:t>W</w:t>
+            </w:r>
+          </w:p>
+        </w:tc>
+        <w:tc>
+          <w:tcPr>
+            <w:tcW w:w="926" w:type="dxa"/>
+          </w:tcPr>
+          <w:p>
+            <w:pPr>
+              <w:jc w:val="center"/>
+              <w:rPr>
+                <w:b/>
+              </w:rPr>
+            </w:pPr>
+            <w:r>
+              <w:rPr>
+                <w:b/>
+              </w:rPr>
+              <w:t>DONE</w:t>
+            </w:r>
+          </w:p>
+        </w:tc>
+      </w:tr>
+      <w:tr>
+        <w:tc>
+          <w:tcPr>
+            <w:tcW w:w="4435" w:type="dxa"/>
+          </w:tcPr>
+          <w:p>
+            <w:pPr>
+              <w:pStyle w:val="Lijstalinea"/>
+              <w:numPr>
+                <w:ilvl w:val="0"/>
+                <w:numId w:val="7"/>
+              </w:numPr>
+            </w:pPr>
+            <w:r>
+              <w:t>Duidelijke uitleg over databinding.</w:t>
+            </w:r>
+          </w:p>
+        </w:tc>
+        <w:tc>
+          <w:tcPr>
+            <w:tcW w:w="974" w:type="dxa"/>
+          </w:tcPr>
+          <w:p>
+            <w:pPr>
+              <w:jc w:val="center"/>
+            </w:pPr>
+            <w:r>
+              <w:t>X</w:t>
+            </w:r>
+          </w:p>
+        </w:tc>
+        <w:tc>
+          <w:tcPr>
+            <w:tcW w:w="881" w:type="dxa"/>
+          </w:tcPr>
+          <w:p/>
+        </w:tc>
+        <w:tc>
+          <w:tcPr>
+            <w:tcW w:w="890" w:type="dxa"/>
+          </w:tcPr>
+          <w:p/>
+        </w:tc>
+        <w:tc>
+          <w:tcPr>
+            <w:tcW w:w="956" w:type="dxa"/>
+          </w:tcPr>
+          <w:p/>
+        </w:tc>
+        <w:tc>
+          <w:tcPr>
+            <w:tcW w:w="926" w:type="dxa"/>
+          </w:tcPr>
+          <w:p/>
+        </w:tc>
+      </w:tr>
+      <w:tr>
+        <w:tc>
+          <w:tcPr>
+            <w:tcW w:w="4435" w:type="dxa"/>
+          </w:tcPr>
+          <w:p>
+            <w:pPr>
+              <w:pStyle w:val="Lijstalinea"/>
+              <w:numPr>
+                <w:ilvl w:val="0"/>
+                <w:numId w:val="7"/>
+              </w:numPr>
+            </w:pPr>
+            <w:r>
+              <w:t>Documentatie over databinding.</w:t>
+            </w:r>
+          </w:p>
+        </w:tc>
+        <w:tc>
+          <w:tcPr>
+            <w:tcW w:w="974" w:type="dxa"/>
+          </w:tcPr>
+          <w:p>
+            <w:pPr>
+              <w:jc w:val="center"/>
+            </w:pPr>
+            <w:r>
+              <w:t>X</w:t>
+            </w:r>
+          </w:p>
+        </w:tc>
+        <w:tc>
+          <w:tcPr>
+            <w:tcW w:w="881" w:type="dxa"/>
+          </w:tcPr>
+          <w:p/>
+        </w:tc>
+        <w:tc>
+          <w:tcPr>
+            <w:tcW w:w="890" w:type="dxa"/>
+          </w:tcPr>
+          <w:p/>
+        </w:tc>
+        <w:tc>
+          <w:tcPr>
+            <w:tcW w:w="956" w:type="dxa"/>
+          </w:tcPr>
+          <w:p/>
+        </w:tc>
+        <w:tc>
+          <w:tcPr>
+            <w:tcW w:w="926" w:type="dxa"/>
+          </w:tcPr>
+          <w:p/>
+        </w:tc>
+      </w:tr>
+      <w:tr>
+        <w:tc>
+          <w:tcPr>
+            <w:tcW w:w="4435" w:type="dxa"/>
+          </w:tcPr>
+          <w:p>
+            <w:pPr>
+              <w:pStyle w:val="Lijstalinea"/>
+              <w:numPr>
+                <w:ilvl w:val="0"/>
+                <w:numId w:val="7"/>
+              </w:numPr>
+            </w:pPr>
+            <w:r>
+              <w:t>Code snippets in workshop.</w:t>
+            </w:r>
+          </w:p>
+        </w:tc>
+        <w:tc>
+          <w:tcPr>
+            <w:tcW w:w="974" w:type="dxa"/>
+          </w:tcPr>
+          <w:p>
+            <w:pPr>
+              <w:jc w:val="center"/>
+            </w:pPr>
+            <w:r>
+              <w:t>X</w:t>
+            </w:r>
+          </w:p>
+        </w:tc>
+        <w:tc>
+          <w:tcPr>
+            <w:tcW w:w="881" w:type="dxa"/>
+          </w:tcPr>
+          <w:p/>
+        </w:tc>
+        <w:tc>
+          <w:tcPr>
+            <w:tcW w:w="890" w:type="dxa"/>
+          </w:tcPr>
+          <w:p/>
+        </w:tc>
+        <w:tc>
+          <w:tcPr>
+            <w:tcW w:w="956" w:type="dxa"/>
+          </w:tcPr>
+          <w:p/>
+        </w:tc>
+        <w:tc>
+          <w:tcPr>
+            <w:tcW w:w="926" w:type="dxa"/>
+          </w:tcPr>
+          <w:p/>
+        </w:tc>
+      </w:tr>
+      <w:tr>
+        <w:tc>
+          <w:tcPr>
+            <w:tcW w:w="4435" w:type="dxa"/>
+          </w:tcPr>
+          <w:p>
+            <w:pPr>
+              <w:pStyle w:val="Lijstalinea"/>
+              <w:numPr>
+                <w:ilvl w:val="0"/>
+                <w:numId w:val="7"/>
+              </w:numPr>
+            </w:pPr>
+            <w:r>
+              <w:t>Bronvermelding.</w:t>
+            </w:r>
+          </w:p>
+        </w:tc>
+        <w:tc>
+          <w:tcPr>
+            <w:tcW w:w="974" w:type="dxa"/>
+          </w:tcPr>
+          <w:p>
+            <w:pPr>
+              <w:jc w:val="center"/>
+            </w:pPr>
+            <w:r>
+              <w:t>X</w:t>
+            </w:r>
+          </w:p>
+        </w:tc>
+        <w:tc>
+          <w:tcPr>
+            <w:tcW w:w="881" w:type="dxa"/>
+          </w:tcPr>
+          <w:p/>
+        </w:tc>
+        <w:tc>
+          <w:tcPr>
+            <w:tcW w:w="890" w:type="dxa"/>
+          </w:tcPr>
+          <w:p/>
+        </w:tc>
+        <w:tc>
+          <w:tcPr>
+            <w:tcW w:w="956" w:type="dxa"/>
+          </w:tcPr>
+          <w:p/>
+        </w:tc>
+        <w:tc>
+          <w:tcPr>
+            <w:tcW w:w="926" w:type="dxa"/>
+          </w:tcPr>
+          <w:p/>
+        </w:tc>
+      </w:tr>
+      <w:tr>
+        <w:tc>
+          <w:tcPr>
+            <w:tcW w:w="4435" w:type="dxa"/>
+          </w:tcPr>
+          <w:p>
+            <w:pPr>
+              <w:pStyle w:val="Lijstalinea"/>
+              <w:numPr>
+                <w:ilvl w:val="0"/>
+                <w:numId w:val="7"/>
+              </w:numPr>
+            </w:pPr>
+            <w:r>
+              <w:t>API data laten zien (werkwijze).</w:t>
+            </w:r>
+          </w:p>
+        </w:tc>
+        <w:tc>
+          <w:tcPr>
+            <w:tcW w:w="974" w:type="dxa"/>
+          </w:tcPr>
+          <w:p>
+            <w:pPr>
+              <w:jc w:val="center"/>
+            </w:pPr>
+            <w:r>
+              <w:t>X</w:t>
+            </w:r>
+          </w:p>
+        </w:tc>
+        <w:tc>
+          <w:tcPr>
+            <w:tcW w:w="881" w:type="dxa"/>
+          </w:tcPr>
+          <w:p/>
+        </w:tc>
+        <w:tc>
+          <w:tcPr>
+            <w:tcW w:w="890" w:type="dxa"/>
+          </w:tcPr>
+          <w:p/>
+        </w:tc>
+        <w:tc>
+          <w:tcPr>
+            <w:tcW w:w="956" w:type="dxa"/>
+          </w:tcPr>
+          <w:p/>
+        </w:tc>
+        <w:tc>
+          <w:tcPr>
+            <w:tcW w:w="926" w:type="dxa"/>
+          </w:tcPr>
+          <w:p/>
+        </w:tc>
+      </w:tr>
+      <w:tr>
+        <w:tc>
+          <w:tcPr>
+            <w:tcW w:w="4435" w:type="dxa"/>
+          </w:tcPr>
+          <w:p>
+            <w:pPr>
+              <w:pStyle w:val="Lijstalinea"/>
+              <w:numPr>
+                <w:ilvl w:val="0"/>
+                <w:numId w:val="8"/>
+              </w:numPr>
+            </w:pPr>
+            <w:r>
+              <w:t>API data ophalen (tonen).</w:t>
+            </w:r>
+          </w:p>
+        </w:tc>
+        <w:tc>
+          <w:tcPr>
+            <w:tcW w:w="974" w:type="dxa"/>
+          </w:tcPr>
+          <w:p>
+            <w:pPr>
+              <w:jc w:val="center"/>
+            </w:pPr>
+            <w:r>
+              <w:t>X</w:t>
+            </w:r>
+          </w:p>
+        </w:tc>
+        <w:tc>
+          <w:tcPr>
+            <w:tcW w:w="881" w:type="dxa"/>
+          </w:tcPr>
+          <w:p/>
+        </w:tc>
+        <w:tc>
+          <w:tcPr>
+            <w:tcW w:w="890" w:type="dxa"/>
+          </w:tcPr>
+          <w:p/>
+        </w:tc>
+        <w:tc>
+          <w:tcPr>
+            <w:tcW w:w="956" w:type="dxa"/>
+          </w:tcPr>
+          <w:p/>
+        </w:tc>
+        <w:tc>
+          <w:tcPr>
+            <w:tcW w:w="926" w:type="dxa"/>
+          </w:tcPr>
+          <w:p/>
+        </w:tc>
+      </w:tr>
+    </w:tbl>
+    <w:p>
+      <w:pPr>
+        <w:rPr>
+          <w:b/>
+        </w:rPr>
+      </w:pPr>
+    </w:p>
+    <w:p/>
+    <w:p/>
+    <w:p/>
+    <w:p/>
+    <w:p/>
+    <w:p/>
+    <w:p/>
+    <w:p/>
+    <w:p>
+      <w:pPr>
+        <w:rPr>
+          <w:b/>
+        </w:rPr>
+      </w:pPr>
+      <w:r>
+        <w:rPr>
+          <w:b/>
+        </w:rPr>
+        <w:lastRenderedPageBreak/>
         <w:t>Must have</w:t>
       </w:r>
     </w:p>
     <w:p>
       <w:pPr>
-        <w:pStyle w:val="ListParagraph"/>
+        <w:pStyle w:val="Lijstalinea"/>
         <w:numPr>
           <w:ilvl w:val="0"/>
           <w:numId w:val="4"/>
@@ -44,12 +1492,18 @@
         </w:rPr>
       </w:pPr>
       <w:r>
+        <w:t xml:space="preserve">14. </w:t>
+      </w:r>
+      <w:r>
         <w:t>Duidelijke uitleg over Databinding</w:t>
+      </w:r>
+      <w:r>
+        <w:br/>
       </w:r>
     </w:p>
     <w:p>
       <w:pPr>
-        <w:pStyle w:val="ListParagraph"/>
+        <w:pStyle w:val="Lijstalinea"/>
         <w:numPr>
           <w:ilvl w:val="0"/>
           <w:numId w:val="4"/>
@@ -59,12 +1513,18 @@
         </w:rPr>
       </w:pPr>
       <w:r>
+        <w:t xml:space="preserve">15. </w:t>
+      </w:r>
+      <w:r>
         <w:t>Documentatie over Databinding</w:t>
+      </w:r>
+      <w:r>
+        <w:br/>
       </w:r>
     </w:p>
     <w:p>
       <w:pPr>
-        <w:pStyle w:val="ListParagraph"/>
+        <w:pStyle w:val="Lijstalinea"/>
         <w:numPr>
           <w:ilvl w:val="0"/>
           <w:numId w:val="4"/>
@@ -76,10 +1536,13 @@
       <w:r>
         <w:t>Workshop die Databinding goed omschrijft</w:t>
       </w:r>
+      <w:r>
+        <w:br/>
+      </w:r>
     </w:p>
     <w:p>
       <w:pPr>
-        <w:pStyle w:val="ListParagraph"/>
+        <w:pStyle w:val="Lijstalinea"/>
         <w:numPr>
           <w:ilvl w:val="0"/>
           <w:numId w:val="4"/>
@@ -89,12 +1552,18 @@
         </w:rPr>
       </w:pPr>
       <w:r>
+        <w:t xml:space="preserve">16. </w:t>
+      </w:r>
+      <w:r>
         <w:t>Code snippets in workshop</w:t>
+      </w:r>
+      <w:r>
+        <w:br/>
       </w:r>
     </w:p>
     <w:p>
       <w:pPr>
-        <w:pStyle w:val="ListParagraph"/>
+        <w:pStyle w:val="Lijstalinea"/>
         <w:numPr>
           <w:ilvl w:val="0"/>
           <w:numId w:val="4"/>
@@ -104,12 +1573,22 @@
         </w:rPr>
       </w:pPr>
       <w:r>
+        <w:t xml:space="preserve">17. </w:t>
+      </w:r>
+      <w:r>
         <w:t>Workshop bronnen</w:t>
+      </w:r>
+      <w:r>
+        <w:br/>
+        <w:t>bron</w:t>
+      </w:r>
+      <w:r>
+        <w:br/>
       </w:r>
     </w:p>
     <w:p>
       <w:pPr>
-        <w:pStyle w:val="ListParagraph"/>
+        <w:pStyle w:val="Lijstalinea"/>
         <w:numPr>
           <w:ilvl w:val="0"/>
           <w:numId w:val="4"/>
@@ -119,12 +1598,27 @@
         </w:rPr>
       </w:pPr>
       <w:r>
+        <w:t xml:space="preserve">18. </w:t>
+      </w:r>
+      <w:r>
         <w:t>API data laten zien</w:t>
+      </w:r>
+      <w:r>
+        <w:br/>
+        <w:t xml:space="preserve">De data die wordt opgehaald van de back end naar de front end laten zien door middel van </w:t>
+      </w:r>
+      <w:proofErr w:type="spellStart"/>
+      <w:r>
+        <w:t>properties</w:t>
+      </w:r>
+      <w:proofErr w:type="spellEnd"/>
+      <w:r>
+        <w:t>.</w:t>
       </w:r>
     </w:p>
     <w:p>
       <w:pPr>
-        <w:pStyle w:val="ListParagraph"/>
+        <w:pStyle w:val="Lijstalinea"/>
         <w:numPr>
           <w:ilvl w:val="0"/>
           <w:numId w:val="4"/>
@@ -134,12 +1628,41 @@
         </w:rPr>
       </w:pPr>
       <w:r>
+        <w:t xml:space="preserve">1. </w:t>
+      </w:r>
+      <w:r>
         <w:t>API data ophalen</w:t>
+      </w:r>
+      <w:r>
+        <w:br/>
+        <w:t>Hierbij laten we zien door middel van API gebruik ho</w:t>
+      </w:r>
+      <w:r>
+        <w:t xml:space="preserve">e je in </w:t>
+      </w:r>
+      <w:proofErr w:type="spellStart"/>
+      <w:r>
+        <w:t>Xamarin</w:t>
+      </w:r>
+      <w:proofErr w:type="spellEnd"/>
+      <w:r>
+        <w:t xml:space="preserve"> data </w:t>
+      </w:r>
+      <w:proofErr w:type="spellStart"/>
+      <w:r>
+        <w:t>ophaald</w:t>
+      </w:r>
+      <w:proofErr w:type="spellEnd"/>
+      <w:r>
+        <w:t>.</w:t>
+      </w:r>
+      <w:r>
+        <w:br/>
       </w:r>
     </w:p>
     <w:p>
       <w:pPr>
-        <w:pStyle w:val="ListParagraph"/>
+        <w:pStyle w:val="Lijstalinea"/>
         <w:numPr>
           <w:ilvl w:val="0"/>
           <w:numId w:val="4"/>
@@ -149,10 +1672,23 @@
         </w:rPr>
       </w:pPr>
       <w:r>
+        <w:t xml:space="preserve">2. </w:t>
+      </w:r>
+      <w:r>
         <w:t>API data verwerken</w:t>
       </w:r>
-      <w:bookmarkStart w:id="0" w:name="_GoBack"/>
-      <w:bookmarkEnd w:id="0"/>
+      <w:r>
+        <w:br/>
+        <w:t xml:space="preserve">Hierbij laten we zien in classes hoe je specifieke </w:t>
+      </w:r>
+      <w:proofErr w:type="spellStart"/>
+      <w:r>
+        <w:t>properties</w:t>
+      </w:r>
+      <w:proofErr w:type="spellEnd"/>
+      <w:r>
+        <w:t xml:space="preserve"> een waarde geeft door data die is opgehaald.</w:t>
+      </w:r>
     </w:p>
     <w:p>
       <w:pPr>
@@ -160,12 +1696,14 @@
           <w:b/>
         </w:rPr>
       </w:pPr>
+      <w:proofErr w:type="spellStart"/>
       <w:r>
         <w:rPr>
           <w:b/>
         </w:rPr>
         <w:t>Should</w:t>
       </w:r>
+      <w:proofErr w:type="spellEnd"/>
       <w:r>
         <w:rPr>
           <w:b/>
@@ -175,7 +1713,7 @@
     </w:p>
     <w:p>
       <w:pPr>
-        <w:pStyle w:val="ListParagraph"/>
+        <w:pStyle w:val="Lijstalinea"/>
         <w:numPr>
           <w:ilvl w:val="0"/>
           <w:numId w:val="1"/>
@@ -185,12 +1723,32 @@
         </w:rPr>
       </w:pPr>
       <w:r>
+        <w:t xml:space="preserve">3. </w:t>
+      </w:r>
+      <w:r>
         <w:t>Offline melding betreft internet</w:t>
       </w:r>
     </w:p>
     <w:p>
       <w:pPr>
-        <w:pStyle w:val="ListParagraph"/>
+        <w:pStyle w:val="Lijstalinea"/>
+        <w:rPr>
+          <w:b/>
+        </w:rPr>
+      </w:pPr>
+      <w:r>
+        <w:t>Mocht de gebruiker geen internet verbinding hebben word er een melding getoond en kan er geen data worden opgehaald.</w:t>
+      </w:r>
+      <w:r>
+        <w:rPr>
+          <w:b/>
+        </w:rPr>
+        <w:br/>
+      </w:r>
+    </w:p>
+    <w:p>
+      <w:pPr>
+        <w:pStyle w:val="Lijstalinea"/>
         <w:numPr>
           <w:ilvl w:val="0"/>
           <w:numId w:val="1"/>
@@ -200,12 +1758,22 @@
         </w:rPr>
       </w:pPr>
       <w:r>
+        <w:t xml:space="preserve">4. </w:t>
+      </w:r>
+      <w:r>
         <w:t>Zoek functie voor films en series</w:t>
+      </w:r>
+      <w:r>
+        <w:br/>
+        <w:t>Een zoekfunctie om films en series op te zoeken.</w:t>
+      </w:r>
+      <w:r>
+        <w:br/>
       </w:r>
     </w:p>
     <w:p>
       <w:pPr>
-        <w:pStyle w:val="ListParagraph"/>
+        <w:pStyle w:val="Lijstalinea"/>
         <w:numPr>
           <w:ilvl w:val="0"/>
           <w:numId w:val="1"/>
@@ -215,18 +1783,22 @@
         </w:rPr>
       </w:pPr>
       <w:r>
-        <w:t xml:space="preserve">Toggle </w:t>
-      </w:r>
-      <w:r>
-        <w:t xml:space="preserve">tussen </w:t>
-      </w:r>
-      <w:r>
-        <w:t>film/serie/beide</w:t>
+        <w:t xml:space="preserve">5. </w:t>
+      </w:r>
+      <w:r>
+        <w:t>Toggle tussen film/serie/beide</w:t>
+      </w:r>
+      <w:r>
+        <w:br/>
+        <w:t>Een manier om alleen films of alleen series te tonen. Of beide.</w:t>
+      </w:r>
+      <w:r>
+        <w:br/>
       </w:r>
     </w:p>
     <w:p>
       <w:pPr>
-        <w:pStyle w:val="ListParagraph"/>
+        <w:pStyle w:val="Lijstalinea"/>
         <w:numPr>
           <w:ilvl w:val="0"/>
           <w:numId w:val="1"/>
@@ -236,12 +1808,22 @@
         </w:rPr>
       </w:pPr>
       <w:r>
+        <w:t xml:space="preserve">6. </w:t>
+      </w:r>
+      <w:r>
         <w:t>Toggle lang of kort plot</w:t>
+      </w:r>
+      <w:r>
+        <w:br/>
+        <w:t>Een manier om te filteren op lange of korte films.</w:t>
+      </w:r>
+      <w:r>
+        <w:br/>
       </w:r>
     </w:p>
     <w:p>
       <w:pPr>
-        <w:pStyle w:val="ListParagraph"/>
+        <w:pStyle w:val="Lijstalinea"/>
         <w:numPr>
           <w:ilvl w:val="0"/>
           <w:numId w:val="1"/>
@@ -251,18 +1833,22 @@
         </w:rPr>
       </w:pPr>
       <w:r>
-        <w:t>Tiles met: T</w:t>
-      </w:r>
-      <w:r>
-        <w:t>itel</w:t>
-      </w:r>
-      <w:r>
-        <w:t>, (cover)afbeelding, score. (onclick meer informatie)</w:t>
+        <w:t xml:space="preserve">7. </w:t>
+      </w:r>
+      <w:r>
+        <w:t>Tiles met: Titel, (cover)afbeelding, score. (onclick meer informatie)</w:t>
+      </w:r>
+      <w:r>
+        <w:br/>
+        <w:t xml:space="preserve">Een manier van data tonen. </w:t>
+      </w:r>
+      <w:r>
+        <w:br/>
       </w:r>
     </w:p>
     <w:p>
       <w:pPr>
-        <w:pStyle w:val="ListParagraph"/>
+        <w:pStyle w:val="Lijstalinea"/>
         <w:numPr>
           <w:ilvl w:val="0"/>
           <w:numId w:val="1"/>
@@ -272,7 +1858,19 @@
         </w:rPr>
       </w:pPr>
       <w:r>
+        <w:t xml:space="preserve">8. </w:t>
+      </w:r>
+      <w:r>
         <w:t>Tile meer informatie: Titel, afbeelding, omschrijving, score, cast, totale opbrengst, details, genre, release datum, score website link</w:t>
+      </w:r>
+      <w:r>
+        <w:br/>
+      </w:r>
+      <w:r>
+        <w:br/>
+      </w:r>
+      <w:r>
+        <w:br/>
       </w:r>
     </w:p>
     <w:p>
@@ -281,28 +1879,49 @@
           <w:b/>
         </w:rPr>
       </w:pPr>
+      <w:proofErr w:type="spellStart"/>
       <w:r>
         <w:rPr>
           <w:b/>
         </w:rPr>
-        <w:t>Could have</w:t>
+        <w:t>Could</w:t>
+      </w:r>
+      <w:proofErr w:type="spellEnd"/>
+      <w:r>
+        <w:rPr>
+          <w:b/>
+        </w:rPr>
+        <w:t xml:space="preserve"> have</w:t>
       </w:r>
     </w:p>
     <w:p>
       <w:pPr>
-        <w:pStyle w:val="ListParagraph"/>
+        <w:pStyle w:val="Lijstalinea"/>
         <w:numPr>
           <w:ilvl w:val="0"/>
           <w:numId w:val="5"/>
         </w:numPr>
       </w:pPr>
       <w:r>
+        <w:lastRenderedPageBreak/>
+        <w:t xml:space="preserve">9. </w:t>
+      </w:r>
+      <w:r>
         <w:t>Toggle functie voor omschrijving (eventuele spoilers)</w:t>
+      </w:r>
+      <w:r>
+        <w:br/>
+      </w:r>
+      <w:r>
+        <w:t>Een functie om omschrijvingen aan te zetten.</w:t>
+      </w:r>
+      <w:r>
+        <w:br/>
       </w:r>
     </w:p>
     <w:p>
       <w:pPr>
-        <w:pStyle w:val="ListParagraph"/>
+        <w:pStyle w:val="Lijstalinea"/>
         <w:numPr>
           <w:ilvl w:val="0"/>
           <w:numId w:val="5"/>
@@ -312,12 +1931,18 @@
         </w:rPr>
       </w:pPr>
       <w:r>
+        <w:t xml:space="preserve">10. </w:t>
+      </w:r>
+      <w:r>
         <w:t>Genre zoeken</w:t>
+      </w:r>
+      <w:r>
+        <w:br/>
       </w:r>
     </w:p>
     <w:p>
       <w:pPr>
-        <w:pStyle w:val="ListParagraph"/>
+        <w:pStyle w:val="Lijstalinea"/>
         <w:numPr>
           <w:ilvl w:val="0"/>
           <w:numId w:val="5"/>
@@ -327,7 +1952,16 @@
         </w:rPr>
       </w:pPr>
       <w:r>
+        <w:t xml:space="preserve">11. </w:t>
+      </w:r>
+      <w:r>
         <w:t>Tile instellingen</w:t>
+      </w:r>
+      <w:r>
+        <w:br/>
+      </w:r>
+      <w:r>
+        <w:br/>
       </w:r>
     </w:p>
     <w:p>
@@ -336,45 +1970,86 @@
           <w:b/>
         </w:rPr>
       </w:pPr>
+      <w:proofErr w:type="spellStart"/>
       <w:r>
         <w:rPr>
           <w:b/>
         </w:rPr>
-        <w:t>Won’t have</w:t>
+        <w:t>Won’t</w:t>
+      </w:r>
+      <w:proofErr w:type="spellEnd"/>
+      <w:r>
+        <w:rPr>
+          <w:b/>
+        </w:rPr>
+        <w:t xml:space="preserve"> have</w:t>
       </w:r>
     </w:p>
     <w:p>
       <w:pPr>
-        <w:pStyle w:val="ListParagraph"/>
+        <w:pStyle w:val="Lijstalinea"/>
         <w:numPr>
           <w:ilvl w:val="0"/>
           <w:numId w:val="6"/>
         </w:numPr>
       </w:pPr>
       <w:r>
+        <w:t xml:space="preserve">12. </w:t>
+      </w:r>
+      <w:r>
         <w:t>Trailers</w:t>
+      </w:r>
+      <w:r>
+        <w:t xml:space="preserve"> van films</w:t>
+      </w:r>
+      <w:r>
+        <w:br/>
+        <w:t>Trailers van films worden niet ingeladen.</w:t>
+      </w:r>
+      <w:r>
+        <w:br/>
       </w:r>
     </w:p>
     <w:p>
       <w:pPr>
-        <w:pStyle w:val="ListParagraph"/>
+        <w:pStyle w:val="Lijstalinea"/>
         <w:numPr>
           <w:ilvl w:val="0"/>
           <w:numId w:val="6"/>
         </w:numPr>
       </w:pPr>
       <w:r>
+        <w:t xml:space="preserve">13. </w:t>
+      </w:r>
+      <w:r>
         <w:t>Login systeem</w:t>
       </w:r>
+      <w:r>
+        <w:br/>
+        <w:t>Een login systeem voor gebruikers waar ze hun favoriete film kunnen zien.</w:t>
+      </w:r>
     </w:p>
-    <w:p>
-      <w:pPr>
-        <w:ind w:left="360"/>
-        <w:rPr>
-          <w:b/>
-        </w:rPr>
-      </w:pPr>
-    </w:p>
+    <w:p/>
+    <w:p/>
+    <w:p/>
+    <w:p/>
+    <w:p/>
+    <w:p/>
+    <w:p/>
+    <w:p/>
+    <w:p/>
+    <w:p/>
+    <w:p/>
+    <w:p/>
+    <w:p/>
+    <w:p/>
+    <w:p/>
+    <w:p/>
+    <w:p/>
+    <w:p/>
+    <w:p/>
+    <w:bookmarkEnd w:id="0"/>
+    <w:p/>
     <w:sectPr>
       <w:pgSz w:w="11906" w:h="16838"/>
       <w:pgMar w:top="1417" w:right="1417" w:bottom="1417" w:left="1417" w:header="708" w:footer="708" w:gutter="0"/>
@@ -386,7 +2061,7 @@
 </file>
 
 <file path=word/numbering.xml><?xml version="1.0" encoding="utf-8"?>
-<w:numbering xmlns:wpc="http://schemas.microsoft.com/office/word/2010/wordprocessingCanvas" xmlns:mc="http://schemas.openxmlformats.org/markup-compatibility/2006" xmlns:o="urn:schemas-microsoft-com:office:office" xmlns:r="http://schemas.openxmlformats.org/officeDocument/2006/relationships" xmlns:m="http://schemas.openxmlformats.org/officeDocument/2006/math" xmlns:v="urn:schemas-microsoft-com:vml" xmlns:wp14="http://schemas.microsoft.com/office/word/2010/wordprocessingDrawing" xmlns:wp="http://schemas.openxmlformats.org/drawingml/2006/wordprocessingDrawing" xmlns:w10="urn:schemas-microsoft-com:office:word" xmlns:w="http://schemas.openxmlformats.org/wordprocessingml/2006/main" xmlns:w14="http://schemas.microsoft.com/office/word/2010/wordml" xmlns:w15="http://schemas.microsoft.com/office/word/2012/wordml" xmlns:wpg="http://schemas.microsoft.com/office/word/2010/wordprocessingGroup" xmlns:wpi="http://schemas.microsoft.com/office/word/2010/wordprocessingInk" xmlns:wne="http://schemas.microsoft.com/office/word/2006/wordml" xmlns:wps="http://schemas.microsoft.com/office/word/2010/wordprocessingShape" mc:Ignorable="w14 w15 wp14">
+<w:numbering xmlns:wpc="http://schemas.microsoft.com/office/word/2010/wordprocessingCanvas" xmlns:cx="http://schemas.microsoft.com/office/drawing/2014/chartex" xmlns:cx1="http://schemas.microsoft.com/office/drawing/2015/9/8/chartex" xmlns:cx2="http://schemas.microsoft.com/office/drawing/2015/10/21/chartex" xmlns:cx3="http://schemas.microsoft.com/office/drawing/2016/5/9/chartex" xmlns:cx4="http://schemas.microsoft.com/office/drawing/2016/5/10/chartex" xmlns:cx5="http://schemas.microsoft.com/office/drawing/2016/5/11/chartex" xmlns:cx6="http://schemas.microsoft.com/office/drawing/2016/5/12/chartex" xmlns:cx7="http://schemas.microsoft.com/office/drawing/2016/5/13/chartex" xmlns:cx8="http://schemas.microsoft.com/office/drawing/2016/5/14/chartex" xmlns:mc="http://schemas.openxmlformats.org/markup-compatibility/2006" xmlns:o="urn:schemas-microsoft-com:office:office" xmlns:r="http://schemas.openxmlformats.org/officeDocument/2006/relationships" xmlns:m="http://schemas.openxmlformats.org/officeDocument/2006/math" xmlns:v="urn:schemas-microsoft-com:vml" xmlns:wp14="http://schemas.microsoft.com/office/word/2010/wordprocessingDrawing" xmlns:wp="http://schemas.openxmlformats.org/drawingml/2006/wordprocessingDrawing" xmlns:w10="urn:schemas-microsoft-com:office:word" xmlns:w="http://schemas.openxmlformats.org/wordprocessingml/2006/main" xmlns:w14="http://schemas.microsoft.com/office/word/2010/wordml" xmlns:w15="http://schemas.microsoft.com/office/word/2012/wordml" xmlns:w16se="http://schemas.microsoft.com/office/word/2015/wordml/symex" xmlns:wpg="http://schemas.microsoft.com/office/word/2010/wordprocessingGroup" xmlns:wpi="http://schemas.microsoft.com/office/word/2010/wordprocessingInk" xmlns:wne="http://schemas.microsoft.com/office/word/2006/wordml" xmlns:wps="http://schemas.microsoft.com/office/word/2010/wordprocessingShape" mc:Ignorable="w14 w15 w16se wp14">
   <w:abstractNum w:abstractNumId="0" w15:restartNumberingAfterBreak="0">
     <w:nsid w:val="037D78A5"/>
     <w:multiLevelType w:val="hybridMultilevel"/>
@@ -501,6 +2176,95 @@
     </w:lvl>
   </w:abstractNum>
   <w:abstractNum w:abstractNumId="1" w15:restartNumberingAfterBreak="0">
+    <w:nsid w:val="0CFB32D0"/>
+    <w:multiLevelType w:val="hybridMultilevel"/>
+    <w:tmpl w:val="96C0ACDC"/>
+    <w:lvl w:ilvl="0" w:tplc="0409000F">
+      <w:start w:val="1"/>
+      <w:numFmt w:val="decimal"/>
+      <w:lvlText w:val="%1."/>
+      <w:lvlJc w:val="left"/>
+      <w:pPr>
+        <w:ind w:left="720" w:hanging="360"/>
+      </w:pPr>
+      <w:rPr>
+        <w:rFonts w:hint="default"/>
+      </w:rPr>
+    </w:lvl>
+    <w:lvl w:ilvl="1" w:tplc="04090019" w:tentative="1">
+      <w:start w:val="1"/>
+      <w:numFmt w:val="lowerLetter"/>
+      <w:lvlText w:val="%2."/>
+      <w:lvlJc w:val="left"/>
+      <w:pPr>
+        <w:ind w:left="1440" w:hanging="360"/>
+      </w:pPr>
+    </w:lvl>
+    <w:lvl w:ilvl="2" w:tplc="0409001B" w:tentative="1">
+      <w:start w:val="1"/>
+      <w:numFmt w:val="lowerRoman"/>
+      <w:lvlText w:val="%3."/>
+      <w:lvlJc w:val="right"/>
+      <w:pPr>
+        <w:ind w:left="2160" w:hanging="180"/>
+      </w:pPr>
+    </w:lvl>
+    <w:lvl w:ilvl="3" w:tplc="0409000F" w:tentative="1">
+      <w:start w:val="1"/>
+      <w:numFmt w:val="decimal"/>
+      <w:lvlText w:val="%4."/>
+      <w:lvlJc w:val="left"/>
+      <w:pPr>
+        <w:ind w:left="2880" w:hanging="360"/>
+      </w:pPr>
+    </w:lvl>
+    <w:lvl w:ilvl="4" w:tplc="04090019" w:tentative="1">
+      <w:start w:val="1"/>
+      <w:numFmt w:val="lowerLetter"/>
+      <w:lvlText w:val="%5."/>
+      <w:lvlJc w:val="left"/>
+      <w:pPr>
+        <w:ind w:left="3600" w:hanging="360"/>
+      </w:pPr>
+    </w:lvl>
+    <w:lvl w:ilvl="5" w:tplc="0409001B" w:tentative="1">
+      <w:start w:val="1"/>
+      <w:numFmt w:val="lowerRoman"/>
+      <w:lvlText w:val="%6."/>
+      <w:lvlJc w:val="right"/>
+      <w:pPr>
+        <w:ind w:left="4320" w:hanging="180"/>
+      </w:pPr>
+    </w:lvl>
+    <w:lvl w:ilvl="6" w:tplc="0409000F" w:tentative="1">
+      <w:start w:val="1"/>
+      <w:numFmt w:val="decimal"/>
+      <w:lvlText w:val="%7."/>
+      <w:lvlJc w:val="left"/>
+      <w:pPr>
+        <w:ind w:left="5040" w:hanging="360"/>
+      </w:pPr>
+    </w:lvl>
+    <w:lvl w:ilvl="7" w:tplc="04090019" w:tentative="1">
+      <w:start w:val="1"/>
+      <w:numFmt w:val="lowerLetter"/>
+      <w:lvlText w:val="%8."/>
+      <w:lvlJc w:val="left"/>
+      <w:pPr>
+        <w:ind w:left="5760" w:hanging="360"/>
+      </w:pPr>
+    </w:lvl>
+    <w:lvl w:ilvl="8" w:tplc="0409001B" w:tentative="1">
+      <w:start w:val="1"/>
+      <w:numFmt w:val="lowerRoman"/>
+      <w:lvlText w:val="%9."/>
+      <w:lvlJc w:val="right"/>
+      <w:pPr>
+        <w:ind w:left="6480" w:hanging="180"/>
+      </w:pPr>
+    </w:lvl>
+  </w:abstractNum>
+  <w:abstractNum w:abstractNumId="2" w15:restartNumberingAfterBreak="0">
     <w:nsid w:val="186631FE"/>
     <w:multiLevelType w:val="hybridMultilevel"/>
     <w:tmpl w:val="4382380E"/>
@@ -613,7 +2377,7 @@
       </w:rPr>
     </w:lvl>
   </w:abstractNum>
-  <w:abstractNum w:abstractNumId="2" w15:restartNumberingAfterBreak="0">
+  <w:abstractNum w:abstractNumId="3" w15:restartNumberingAfterBreak="0">
     <w:nsid w:val="2B120D47"/>
     <w:multiLevelType w:val="hybridMultilevel"/>
     <w:tmpl w:val="14F0A2D8"/>
@@ -726,7 +2490,7 @@
       </w:rPr>
     </w:lvl>
   </w:abstractNum>
-  <w:abstractNum w:abstractNumId="3" w15:restartNumberingAfterBreak="0">
+  <w:abstractNum w:abstractNumId="4" w15:restartNumberingAfterBreak="0">
     <w:nsid w:val="408978DD"/>
     <w:multiLevelType w:val="hybridMultilevel"/>
     <w:tmpl w:val="34F2B6AC"/>
@@ -839,7 +2603,96 @@
       </w:rPr>
     </w:lvl>
   </w:abstractNum>
-  <w:abstractNum w:abstractNumId="4" w15:restartNumberingAfterBreak="0">
+  <w:abstractNum w:abstractNumId="5" w15:restartNumberingAfterBreak="0">
+    <w:nsid w:val="442F7887"/>
+    <w:multiLevelType w:val="hybridMultilevel"/>
+    <w:tmpl w:val="58366322"/>
+    <w:lvl w:ilvl="0" w:tplc="0409000F">
+      <w:start w:val="1"/>
+      <w:numFmt w:val="decimal"/>
+      <w:lvlText w:val="%1."/>
+      <w:lvlJc w:val="left"/>
+      <w:pPr>
+        <w:ind w:left="720" w:hanging="360"/>
+      </w:pPr>
+      <w:rPr>
+        <w:rFonts w:hint="default"/>
+      </w:rPr>
+    </w:lvl>
+    <w:lvl w:ilvl="1" w:tplc="04090019" w:tentative="1">
+      <w:start w:val="1"/>
+      <w:numFmt w:val="lowerLetter"/>
+      <w:lvlText w:val="%2."/>
+      <w:lvlJc w:val="left"/>
+      <w:pPr>
+        <w:ind w:left="1440" w:hanging="360"/>
+      </w:pPr>
+    </w:lvl>
+    <w:lvl w:ilvl="2" w:tplc="0409001B" w:tentative="1">
+      <w:start w:val="1"/>
+      <w:numFmt w:val="lowerRoman"/>
+      <w:lvlText w:val="%3."/>
+      <w:lvlJc w:val="right"/>
+      <w:pPr>
+        <w:ind w:left="2160" w:hanging="180"/>
+      </w:pPr>
+    </w:lvl>
+    <w:lvl w:ilvl="3" w:tplc="0409000F" w:tentative="1">
+      <w:start w:val="1"/>
+      <w:numFmt w:val="decimal"/>
+      <w:lvlText w:val="%4."/>
+      <w:lvlJc w:val="left"/>
+      <w:pPr>
+        <w:ind w:left="2880" w:hanging="360"/>
+      </w:pPr>
+    </w:lvl>
+    <w:lvl w:ilvl="4" w:tplc="04090019" w:tentative="1">
+      <w:start w:val="1"/>
+      <w:numFmt w:val="lowerLetter"/>
+      <w:lvlText w:val="%5."/>
+      <w:lvlJc w:val="left"/>
+      <w:pPr>
+        <w:ind w:left="3600" w:hanging="360"/>
+      </w:pPr>
+    </w:lvl>
+    <w:lvl w:ilvl="5" w:tplc="0409001B" w:tentative="1">
+      <w:start w:val="1"/>
+      <w:numFmt w:val="lowerRoman"/>
+      <w:lvlText w:val="%6."/>
+      <w:lvlJc w:val="right"/>
+      <w:pPr>
+        <w:ind w:left="4320" w:hanging="180"/>
+      </w:pPr>
+    </w:lvl>
+    <w:lvl w:ilvl="6" w:tplc="0409000F" w:tentative="1">
+      <w:start w:val="1"/>
+      <w:numFmt w:val="decimal"/>
+      <w:lvlText w:val="%7."/>
+      <w:lvlJc w:val="left"/>
+      <w:pPr>
+        <w:ind w:left="5040" w:hanging="360"/>
+      </w:pPr>
+    </w:lvl>
+    <w:lvl w:ilvl="7" w:tplc="04090019" w:tentative="1">
+      <w:start w:val="1"/>
+      <w:numFmt w:val="lowerLetter"/>
+      <w:lvlText w:val="%8."/>
+      <w:lvlJc w:val="left"/>
+      <w:pPr>
+        <w:ind w:left="5760" w:hanging="360"/>
+      </w:pPr>
+    </w:lvl>
+    <w:lvl w:ilvl="8" w:tplc="0409001B" w:tentative="1">
+      <w:start w:val="1"/>
+      <w:numFmt w:val="lowerRoman"/>
+      <w:lvlText w:val="%9."/>
+      <w:lvlJc w:val="right"/>
+      <w:pPr>
+        <w:ind w:left="6480" w:hanging="180"/>
+      </w:pPr>
+    </w:lvl>
+  </w:abstractNum>
+  <w:abstractNum w:abstractNumId="6" w15:restartNumberingAfterBreak="0">
     <w:nsid w:val="5E4C5FAA"/>
     <w:multiLevelType w:val="hybridMultilevel"/>
     <w:tmpl w:val="9A78743C"/>
@@ -952,7 +2805,7 @@
       </w:rPr>
     </w:lvl>
   </w:abstractNum>
-  <w:abstractNum w:abstractNumId="5" w15:restartNumberingAfterBreak="0">
+  <w:abstractNum w:abstractNumId="7" w15:restartNumberingAfterBreak="0">
     <w:nsid w:val="7F400E9E"/>
     <w:multiLevelType w:val="hybridMultilevel"/>
     <w:tmpl w:val="055CE9B8"/>
@@ -1069,25 +2922,31 @@
     <w:abstractNumId w:val="0"/>
   </w:num>
   <w:num w:numId="2">
-    <w:abstractNumId w:val="1"/>
+    <w:abstractNumId w:val="2"/>
   </w:num>
   <w:num w:numId="3">
-    <w:abstractNumId w:val="2"/>
+    <w:abstractNumId w:val="3"/>
   </w:num>
   <w:num w:numId="4">
+    <w:abstractNumId w:val="7"/>
+  </w:num>
+  <w:num w:numId="5">
+    <w:abstractNumId w:val="4"/>
+  </w:num>
+  <w:num w:numId="6">
+    <w:abstractNumId w:val="6"/>
+  </w:num>
+  <w:num w:numId="7">
     <w:abstractNumId w:val="5"/>
   </w:num>
-  <w:num w:numId="5">
-    <w:abstractNumId w:val="3"/>
-  </w:num>
-  <w:num w:numId="6">
-    <w:abstractNumId w:val="4"/>
+  <w:num w:numId="8">
+    <w:abstractNumId w:val="1"/>
   </w:num>
 </w:numbering>
 </file>
 
 <file path=word/styles.xml><?xml version="1.0" encoding="utf-8"?>
-<w:styles xmlns:mc="http://schemas.openxmlformats.org/markup-compatibility/2006" xmlns:r="http://schemas.openxmlformats.org/officeDocument/2006/relationships" xmlns:w="http://schemas.openxmlformats.org/wordprocessingml/2006/main" xmlns:w14="http://schemas.microsoft.com/office/word/2010/wordml" xmlns:w15="http://schemas.microsoft.com/office/word/2012/wordml" mc:Ignorable="w14 w15">
+<w:styles xmlns:mc="http://schemas.openxmlformats.org/markup-compatibility/2006" xmlns:r="http://schemas.openxmlformats.org/officeDocument/2006/relationships" xmlns:w="http://schemas.openxmlformats.org/wordprocessingml/2006/main" xmlns:w14="http://schemas.microsoft.com/office/word/2010/wordml" xmlns:w15="http://schemas.microsoft.com/office/word/2012/wordml" xmlns:w16se="http://schemas.microsoft.com/office/word/2015/wordml/symex" mc:Ignorable="w14 w15 w16se">
   <w:docDefaults>
     <w:rPrDefault>
       <w:rPr>
@@ -1103,7 +2962,7 @@
       </w:pPr>
     </w:pPrDefault>
   </w:docDefaults>
-  <w:latentStyles w:defLockedState="0" w:defUIPriority="99" w:defSemiHidden="0" w:defUnhideWhenUsed="0" w:defQFormat="0" w:count="371">
+  <w:latentStyles w:defLockedState="0" w:defUIPriority="99" w:defSemiHidden="0" w:defUnhideWhenUsed="0" w:defQFormat="0" w:count="374">
     <w:lsdException w:name="Normal" w:uiPriority="0" w:qFormat="1"/>
     <w:lsdException w:name="heading 1" w:uiPriority="9" w:qFormat="1"/>
     <w:lsdException w:name="heading 2" w:semiHidden="1" w:uiPriority="9" w:unhideWhenUsed="1" w:qFormat="1"/>
@@ -1475,16 +3334,19 @@
     <w:lsdException w:name="List Table 5 Dark Accent 6" w:uiPriority="50"/>
     <w:lsdException w:name="List Table 6 Colorful Accent 6" w:uiPriority="51"/>
     <w:lsdException w:name="List Table 7 Colorful Accent 6" w:uiPriority="52"/>
+    <w:lsdException w:name="Mention" w:semiHidden="1" w:unhideWhenUsed="1"/>
+    <w:lsdException w:name="Smart Hyperlink" w:semiHidden="1" w:unhideWhenUsed="1"/>
+    <w:lsdException w:name="Hashtag" w:semiHidden="1" w:unhideWhenUsed="1"/>
   </w:latentStyles>
-  <w:style w:type="paragraph" w:default="1" w:styleId="Normal">
+  <w:style w:type="paragraph" w:default="1" w:styleId="Standaard">
     <w:name w:val="Normal"/>
     <w:qFormat/>
   </w:style>
-  <w:style w:type="paragraph" w:styleId="Heading1">
+  <w:style w:type="paragraph" w:styleId="Kop1">
     <w:name w:val="heading 1"/>
-    <w:basedOn w:val="Normal"/>
-    <w:next w:val="Normal"/>
-    <w:link w:val="Heading1Char"/>
+    <w:basedOn w:val="Standaard"/>
+    <w:next w:val="Standaard"/>
+    <w:link w:val="Kop1Char"/>
     <w:uiPriority w:val="9"/>
     <w:qFormat/>
     <w:rsid w:val="00F25025"/>
@@ -1501,11 +3363,11 @@
       <w:szCs w:val="32"/>
     </w:rPr>
   </w:style>
-  <w:style w:type="paragraph" w:styleId="Heading2">
+  <w:style w:type="paragraph" w:styleId="Kop2">
     <w:name w:val="heading 2"/>
-    <w:basedOn w:val="Normal"/>
-    <w:next w:val="Normal"/>
-    <w:link w:val="Heading2Char"/>
+    <w:basedOn w:val="Standaard"/>
+    <w:next w:val="Standaard"/>
+    <w:link w:val="Kop2Char"/>
     <w:uiPriority w:val="9"/>
     <w:unhideWhenUsed/>
     <w:qFormat/>
@@ -1523,13 +3385,13 @@
       <w:szCs w:val="26"/>
     </w:rPr>
   </w:style>
-  <w:style w:type="character" w:default="1" w:styleId="DefaultParagraphFont">
+  <w:style w:type="character" w:default="1" w:styleId="Standaardalinea-lettertype">
     <w:name w:val="Default Paragraph Font"/>
     <w:uiPriority w:val="1"/>
     <w:semiHidden/>
     <w:unhideWhenUsed/>
   </w:style>
-  <w:style w:type="table" w:default="1" w:styleId="TableNormal">
+  <w:style w:type="table" w:default="1" w:styleId="Standaardtabel">
     <w:name w:val="Normal Table"/>
     <w:uiPriority w:val="99"/>
     <w:semiHidden/>
@@ -1544,16 +3406,16 @@
       </w:tblCellMar>
     </w:tblPr>
   </w:style>
-  <w:style w:type="numbering" w:default="1" w:styleId="NoList">
+  <w:style w:type="numbering" w:default="1" w:styleId="Geenlijst">
     <w:name w:val="No List"/>
     <w:uiPriority w:val="99"/>
     <w:semiHidden/>
     <w:unhideWhenUsed/>
   </w:style>
-  <w:style w:type="character" w:customStyle="1" w:styleId="Heading1Char">
-    <w:name w:val="Heading 1 Char"/>
-    <w:basedOn w:val="DefaultParagraphFont"/>
-    <w:link w:val="Heading1"/>
+  <w:style w:type="character" w:customStyle="1" w:styleId="Kop1Char">
+    <w:name w:val="Kop 1 Char"/>
+    <w:basedOn w:val="Standaardalinea-lettertype"/>
+    <w:link w:val="Kop1"/>
     <w:uiPriority w:val="9"/>
     <w:rsid w:val="00F25025"/>
     <w:rPr>
@@ -1563,10 +3425,10 @@
       <w:szCs w:val="32"/>
     </w:rPr>
   </w:style>
-  <w:style w:type="character" w:customStyle="1" w:styleId="Heading2Char">
-    <w:name w:val="Heading 2 Char"/>
-    <w:basedOn w:val="DefaultParagraphFont"/>
-    <w:link w:val="Heading2"/>
+  <w:style w:type="character" w:customStyle="1" w:styleId="Kop2Char">
+    <w:name w:val="Kop 2 Char"/>
+    <w:basedOn w:val="Standaardalinea-lettertype"/>
+    <w:link w:val="Kop2"/>
     <w:uiPriority w:val="9"/>
     <w:rsid w:val="00F25025"/>
     <w:rPr>
@@ -1576,9 +3438,9 @@
       <w:szCs w:val="26"/>
     </w:rPr>
   </w:style>
-  <w:style w:type="table" w:styleId="TableGrid">
+  <w:style w:type="table" w:styleId="Tabelraster">
     <w:name w:val="Table Grid"/>
-    <w:basedOn w:val="TableNormal"/>
+    <w:basedOn w:val="Standaardtabel"/>
     <w:uiPriority w:val="39"/>
     <w:rsid w:val="00F25025"/>
     <w:pPr>
@@ -1595,9 +3457,9 @@
       </w:tblBorders>
     </w:tblPr>
   </w:style>
-  <w:style w:type="paragraph" w:styleId="ListParagraph">
+  <w:style w:type="paragraph" w:styleId="Lijstalinea">
     <w:name w:val="List Paragraph"/>
-    <w:basedOn w:val="Normal"/>
+    <w:basedOn w:val="Standaard"/>
     <w:uiPriority w:val="34"/>
     <w:qFormat/>
     <w:rsid w:val="00F25025"/>

</xml_diff>